<commit_message>
from wangyingchen at 20191213
</commit_message>
<xml_diff>
--- a/微服务架构.docx
+++ b/微服务架构.docx
@@ -312,6 +312,81 @@
       <w:r>
         <w:t>，可以说是微服务的元年；</w:t>
       </w:r>
+      <w:r>
+        <w:rPr>
+          <w:rFonts w:hint="eastAsia"/>
+        </w:rPr>
+        <w:t>越来越多</w:t>
+      </w:r>
+      <w:r>
+        <w:t>的论坛、社区、</w:t>
+      </w:r>
+      <w:r>
+        <w:rPr>
+          <w:rFonts w:hint="eastAsia"/>
+        </w:rPr>
+        <w:t>blog</w:t>
+      </w:r>
+      <w:r>
+        <w:rPr>
+          <w:rFonts w:hint="eastAsia"/>
+        </w:rPr>
+        <w:t>以及</w:t>
+      </w:r>
+      <w:r>
+        <w:t>互联网行业巨头开始对微服务进行讨论、实践，可以说这样更进一步推动了微服务的发展和创新。而</w:t>
+      </w:r>
+      <w:r>
+        <w:rPr>
+          <w:rFonts w:hint="eastAsia"/>
+        </w:rPr>
+        <w:t>微服务</w:t>
+      </w:r>
+      <w:r>
+        <w:t>的流行，</w:t>
+      </w:r>
+      <w:r>
+        <w:rPr>
+          <w:rFonts w:hint="eastAsia"/>
+        </w:rPr>
+        <w:t>Martin Fowler</w:t>
+      </w:r>
+      <w:r>
+        <w:rPr>
+          <w:rFonts w:hint="eastAsia"/>
+        </w:rPr>
+        <w:t>功不可没</w:t>
+      </w:r>
+      <w:r>
+        <w:t>。</w:t>
+      </w:r>
+      <w:r>
+        <w:rPr>
+          <w:rFonts w:hint="eastAsia"/>
+        </w:rPr>
+        <w:t>这个老头</w:t>
+      </w:r>
+      <w:r>
+        <w:t>是个奇人，特别擅长抽象归纳和制造概念。特别</w:t>
+      </w:r>
+      <w:r>
+        <w:rPr>
+          <w:rFonts w:hint="eastAsia"/>
+        </w:rPr>
+        <w:t>是</w:t>
+      </w:r>
+      <w:r>
+        <w:t>微服务这种新生的名词，都有一个特点：一解释就懂、一问就不知、一讨论就</w:t>
+      </w:r>
+      <w:r>
+        <w:rPr>
+          <w:rFonts w:hint="eastAsia"/>
+        </w:rPr>
+        <w:t>打架</w:t>
+      </w:r>
+      <w:r>
+        <w:t>。</w:t>
+      </w:r>
     </w:p>
     <w:p>
       <w:pPr>
@@ -319,102 +394,15 @@
         <w:ind w:left="420"/>
       </w:pPr>
       <w:r>
-        <w:rPr>
-          <w:rFonts w:hint="eastAsia"/>
-        </w:rPr>
-        <w:t>越来越多</w:t>
-      </w:r>
-      <w:r>
-        <w:t>的论坛、社区、</w:t>
-      </w:r>
-      <w:r>
-        <w:rPr>
-          <w:rFonts w:hint="eastAsia"/>
-        </w:rPr>
-        <w:t>blog</w:t>
-      </w:r>
-      <w:r>
-        <w:rPr>
-          <w:rFonts w:hint="eastAsia"/>
-        </w:rPr>
-        <w:t>以及</w:t>
-      </w:r>
-      <w:r>
-        <w:t>互联网行业巨头开始对微服务进行讨论、实践，可以说这样更进一步推动了微服务的发展和创新。而</w:t>
-      </w:r>
-      <w:r>
-        <w:rPr>
-          <w:rFonts w:hint="eastAsia"/>
-        </w:rPr>
-        <w:t>微服务</w:t>
-      </w:r>
-      <w:r>
-        <w:t>的流行，</w:t>
-      </w:r>
-      <w:r>
-        <w:rPr>
-          <w:rFonts w:hint="eastAsia"/>
-        </w:rPr>
         <w:t>Martin Fowler</w:t>
       </w:r>
       <w:r>
         <w:rPr>
           <w:rFonts w:hint="eastAsia"/>
         </w:rPr>
-        <w:t>功不可没</w:t>
-      </w:r>
-      <w:r>
-        <w:t>。</w:t>
-      </w:r>
-    </w:p>
-    <w:p>
-      <w:pPr>
-        <w:pStyle w:val="a3"/>
-        <w:ind w:left="420"/>
-      </w:pPr>
-      <w:r>
-        <w:rPr>
-          <w:rFonts w:hint="eastAsia"/>
-        </w:rPr>
-        <w:t>这个老头</w:t>
-      </w:r>
-      <w:r>
-        <w:t>是个奇人，特别擅长抽象归纳和制造概念。特别</w:t>
-      </w:r>
-      <w:r>
-        <w:rPr>
-          <w:rFonts w:hint="eastAsia"/>
-        </w:rPr>
         <w:t>是</w:t>
       </w:r>
       <w:r>
-        <w:t>微服务这种新生的名词，都有一个特点：一解释就懂、一问就不知、一讨论就</w:t>
-      </w:r>
-      <w:r>
-        <w:rPr>
-          <w:rFonts w:hint="eastAsia"/>
-        </w:rPr>
-        <w:t>打架</w:t>
-      </w:r>
-      <w:r>
-        <w:t>。</w:t>
-      </w:r>
-    </w:p>
-    <w:p>
-      <w:pPr>
-        <w:pStyle w:val="a3"/>
-        <w:ind w:left="420"/>
-      </w:pPr>
-      <w:r>
-        <w:t>Martin Fowler</w:t>
-      </w:r>
-      <w:r>
-        <w:rPr>
-          <w:rFonts w:hint="eastAsia"/>
-        </w:rPr>
-        <w:t>是</w:t>
-      </w:r>
-      <w:r>
         <w:t>国际著名的</w:t>
       </w:r>
       <w:r>
@@ -469,7 +457,16 @@
         <w:t>面向</w:t>
       </w:r>
       <w:r>
-        <w:t>对象分析涉及、</w:t>
+        <w:t>对象分析</w:t>
+      </w:r>
+      <w:r>
+        <w:rPr>
+          <w:rFonts w:hint="eastAsia"/>
+        </w:rPr>
+        <w:t>设计</w:t>
+      </w:r>
+      <w:r>
+        <w:t>、</w:t>
       </w:r>
       <w:r>
         <w:rPr>
@@ -734,19 +731,7 @@
         <w:rPr>
           <w:rFonts w:hint="eastAsia"/>
         </w:rPr>
-        <w:t>）。</w:t>
-      </w:r>
-    </w:p>
-    <w:p>
-      <w:pPr>
-        <w:pStyle w:val="a3"/>
-        <w:ind w:left="420"/>
-      </w:pPr>
-      <w:r>
-        <w:rPr>
-          <w:rFonts w:hint="eastAsia"/>
-        </w:rPr>
-        <w:t>所有</w:t>
+        <w:t>）。所有</w:t>
       </w:r>
       <w:r>
         <w:t>的功能打包在一个</w:t>
@@ -1546,7 +1531,7 @@
         <w:t>一些</w:t>
       </w:r>
       <w:r>
-        <w:t>列的独立的服务共同组成系统</w:t>
+        <w:t>独立的服务共同组成系统</w:t>
       </w:r>
     </w:p>
     <w:p>
@@ -4534,9 +4519,6 @@
       <w:pPr>
         <w:pStyle w:val="a3"/>
         <w:ind w:left="420" w:firstLineChars="0" w:firstLine="0"/>
-        <w:rPr>
-          <w:rFonts w:hint="eastAsia"/>
-        </w:rPr>
       </w:pPr>
       <w:r>
         <w:rPr>
@@ -4905,9 +4887,6 @@
       <w:pPr>
         <w:pStyle w:val="a3"/>
         <w:ind w:left="420"/>
-        <w:rPr>
-          <w:rFonts w:hint="eastAsia"/>
-        </w:rPr>
       </w:pPr>
       <w:r>
         <w:rPr>
@@ -5120,9 +5099,6 @@
       <w:pPr>
         <w:pStyle w:val="a3"/>
         <w:ind w:left="420"/>
-        <w:rPr>
-          <w:rFonts w:hint="eastAsia"/>
-        </w:rPr>
       </w:pPr>
       <w:r>
         <w:rPr>
@@ -5349,9 +5325,6 @@
       <w:pPr>
         <w:pStyle w:val="a3"/>
         <w:ind w:left="420"/>
-        <w:rPr>
-          <w:rFonts w:hint="eastAsia"/>
-        </w:rPr>
       </w:pPr>
       <w:r>
         <w:rPr>
@@ -5397,9 +5370,6 @@
       <w:pPr>
         <w:pStyle w:val="a3"/>
         <w:ind w:left="420" w:firstLineChars="0" w:firstLine="0"/>
-        <w:rPr>
-          <w:rFonts w:hint="eastAsia"/>
-        </w:rPr>
       </w:pPr>
       <w:r>
         <w:rPr>
@@ -5454,6 +5424,8 @@
           </wp:inline>
         </w:drawing>
       </w:r>
+      <w:bookmarkStart w:id="0" w:name="_GoBack"/>
+      <w:bookmarkEnd w:id="0"/>
     </w:p>
     <w:p>
       <w:pPr>
@@ -5604,9 +5576,6 @@
       <w:pPr>
         <w:pStyle w:val="a3"/>
         <w:ind w:left="420"/>
-        <w:rPr>
-          <w:rFonts w:hint="eastAsia"/>
-        </w:rPr>
       </w:pPr>
       <w:r>
         <w:rPr>
@@ -5718,9 +5687,6 @@
       <w:pPr>
         <w:pStyle w:val="a3"/>
         <w:ind w:left="420" w:firstLineChars="0" w:firstLine="0"/>
-        <w:rPr>
-          <w:rFonts w:hint="eastAsia"/>
-        </w:rPr>
       </w:pPr>
       <w:r>
         <w:rPr>
@@ -6825,9 +6791,6 @@
           <w:numId w:val="17"/>
         </w:numPr>
         <w:ind w:firstLineChars="0"/>
-        <w:rPr>
-          <w:rFonts w:hint="eastAsia"/>
-        </w:rPr>
       </w:pPr>
       <w:r>
         <w:rPr>
@@ -7238,9 +7201,6 @@
         <w:pStyle w:val="a3"/>
         <w:spacing w:afterLines="100" w:after="312"/>
         <w:ind w:left="420"/>
-        <w:rPr>
-          <w:rFonts w:hint="eastAsia"/>
-        </w:rPr>
       </w:pPr>
       <w:r>
         <w:rPr>
@@ -7314,8 +7274,6 @@
       <w:r>
         <w:t>是手段。</w:t>
       </w:r>
-      <w:bookmarkStart w:id="0" w:name="_GoBack"/>
-      <w:bookmarkEnd w:id="0"/>
     </w:p>
     <w:p>
       <w:hyperlink r:id="rId22" w:history="1">

</xml_diff>